<commit_message>
fix 404 page not showing, documentation updates
</commit_message>
<xml_diff>
--- a/design-documents/User Stories.docx
+++ b/design-documents/User Stories.docx
@@ -147,7 +147,21 @@
           <w:sz w:val="24"/>
           <w:szCs w:val="24"/>
         </w:rPr>
-        <w:t>and modify a list of todo items</w:t>
+        <w:t xml:space="preserve">and modify a list of </w:t>
+      </w:r>
+      <w:r>
+        <w:rPr>
+          <w:sz w:val="24"/>
+          <w:szCs w:val="24"/>
+        </w:rPr>
+        <w:t>to-do</w:t>
+      </w:r>
+      <w:r>
+        <w:rPr>
+          <w:sz w:val="24"/>
+          <w:szCs w:val="24"/>
+        </w:rPr>
+        <w:t xml:space="preserve"> items</w:t>
       </w:r>
     </w:p>
     <w:p>
@@ -236,7 +250,21 @@
           <w:sz w:val="24"/>
           <w:szCs w:val="24"/>
         </w:rPr>
-        <w:t xml:space="preserve"> the list of todo items</w:t>
+        <w:t xml:space="preserve"> the list of </w:t>
+      </w:r>
+      <w:r>
+        <w:rPr>
+          <w:sz w:val="24"/>
+          <w:szCs w:val="24"/>
+        </w:rPr>
+        <w:t>to-do</w:t>
+      </w:r>
+      <w:r>
+        <w:rPr>
+          <w:sz w:val="24"/>
+          <w:szCs w:val="24"/>
+        </w:rPr>
+        <w:t xml:space="preserve"> items</w:t>
       </w:r>
     </w:p>
     <w:p>
@@ -388,7 +416,21 @@
           <w:sz w:val="24"/>
           <w:szCs w:val="24"/>
         </w:rPr>
-        <w:t>new todo item</w:t>
+        <w:t xml:space="preserve">new </w:t>
+      </w:r>
+      <w:r>
+        <w:rPr>
+          <w:sz w:val="24"/>
+          <w:szCs w:val="24"/>
+        </w:rPr>
+        <w:t>to-do</w:t>
+      </w:r>
+      <w:r>
+        <w:rPr>
+          <w:sz w:val="24"/>
+          <w:szCs w:val="24"/>
+        </w:rPr>
+        <w:t xml:space="preserve"> item</w:t>
       </w:r>
     </w:p>
     <w:p>
@@ -455,7 +497,21 @@
           <w:sz w:val="24"/>
           <w:szCs w:val="24"/>
         </w:rPr>
-        <w:t xml:space="preserve"> mark a todo item as completed</w:t>
+        <w:t xml:space="preserve"> mark a </w:t>
+      </w:r>
+      <w:r>
+        <w:rPr>
+          <w:sz w:val="24"/>
+          <w:szCs w:val="24"/>
+        </w:rPr>
+        <w:t>to-do</w:t>
+      </w:r>
+      <w:r>
+        <w:rPr>
+          <w:sz w:val="24"/>
+          <w:szCs w:val="24"/>
+        </w:rPr>
+        <w:t xml:space="preserve"> item as completed</w:t>
       </w:r>
     </w:p>
     <w:p>
@@ -573,7 +629,21 @@
           <w:sz w:val="24"/>
           <w:szCs w:val="24"/>
         </w:rPr>
-        <w:t>to delete a todo item</w:t>
+        <w:t xml:space="preserve">to delete a </w:t>
+      </w:r>
+      <w:r>
+        <w:rPr>
+          <w:sz w:val="24"/>
+          <w:szCs w:val="24"/>
+        </w:rPr>
+        <w:t>to-do</w:t>
+      </w:r>
+      <w:r>
+        <w:rPr>
+          <w:sz w:val="24"/>
+          <w:szCs w:val="24"/>
+        </w:rPr>
+        <w:t xml:space="preserve"> item</w:t>
       </w:r>
     </w:p>
     <w:p>
@@ -679,7 +749,21 @@
           <w:sz w:val="24"/>
           <w:szCs w:val="24"/>
         </w:rPr>
-        <w:t>So I want to leave feedback or request follow up</w:t>
+        <w:t xml:space="preserve">So I </w:t>
+      </w:r>
+      <w:r>
+        <w:rPr>
+          <w:sz w:val="24"/>
+          <w:szCs w:val="24"/>
+        </w:rPr>
+        <w:t>can</w:t>
+      </w:r>
+      <w:r>
+        <w:rPr>
+          <w:sz w:val="24"/>
+          <w:szCs w:val="24"/>
+        </w:rPr>
+        <w:t xml:space="preserve"> leave feedback or request follow up</w:t>
       </w:r>
     </w:p>
     <w:p>

</xml_diff>